<commit_message>
Update DB and Documents
</commit_message>
<xml_diff>
--- a/Документы/Техническое задание.docx
+++ b/Документы/Техническое задание.docx
@@ -1758,7 +1758,25 @@
           <w:sz w:val="28"/>
           <w:szCs w:val="28"/>
         </w:rPr>
-        <w:t>товар может иметь 2 состояния (есть/нет в наличии);</w:t>
+        <w:t>товар может иметь 2 состояния (</w:t>
+      </w:r>
+      <w:proofErr w:type="gramStart"/>
+      <w:r>
+        <w:rPr>
+          <w:rFonts w:ascii="Times New Roman" w:hAnsi="Times New Roman" w:cs="Times New Roman"/>
+          <w:sz w:val="28"/>
+          <w:szCs w:val="28"/>
+        </w:rPr>
+        <w:t>есть</w:t>
+      </w:r>
+      <w:proofErr w:type="gramEnd"/>
+      <w:r>
+        <w:rPr>
+          <w:rFonts w:ascii="Times New Roman" w:hAnsi="Times New Roman" w:cs="Times New Roman"/>
+          <w:sz w:val="28"/>
+          <w:szCs w:val="28"/>
+        </w:rPr>
+        <w:t>/нет в наличии);</w:t>
       </w:r>
     </w:p>
     <w:p>
@@ -2707,7 +2725,25 @@
           <w:sz w:val="28"/>
           <w:szCs w:val="28"/>
         </w:rPr>
-        <w:t>статус (принят/отклонен</w:t>
+        <w:t>статус (</w:t>
+      </w:r>
+      <w:proofErr w:type="gramStart"/>
+      <w:r>
+        <w:rPr>
+          <w:rFonts w:ascii="Times New Roman" w:hAnsi="Times New Roman" w:cs="Times New Roman"/>
+          <w:sz w:val="28"/>
+          <w:szCs w:val="28"/>
+        </w:rPr>
+        <w:t>принят</w:t>
+      </w:r>
+      <w:proofErr w:type="gramEnd"/>
+      <w:r>
+        <w:rPr>
+          <w:rFonts w:ascii="Times New Roman" w:hAnsi="Times New Roman" w:cs="Times New Roman"/>
+          <w:sz w:val="28"/>
+          <w:szCs w:val="28"/>
+        </w:rPr>
+        <w:t>/отклонен</w:t>
       </w:r>
       <w:r>
         <w:rPr>
@@ -2724,6 +2760,14 @@
           <w:szCs w:val="28"/>
         </w:rPr>
         <w:t>/в процессе оформления</w:t>
+      </w:r>
+      <w:r>
+        <w:rPr>
+          <w:rFonts w:ascii="Times New Roman" w:hAnsi="Times New Roman" w:cs="Times New Roman"/>
+          <w:sz w:val="28"/>
+          <w:szCs w:val="28"/>
+        </w:rPr>
+        <w:t>/доставлен</w:t>
       </w:r>
       <w:bookmarkStart w:id="0" w:name="_GoBack"/>
       <w:bookmarkEnd w:id="0"/>
@@ -4955,7 +4999,7 @@
 </file>
 
 <file path=customXml/itemProps1.xml><?xml version="1.0" encoding="utf-8"?>
-<ds:datastoreItem xmlns:ds="http://schemas.openxmlformats.org/officeDocument/2006/customXml" ds:itemID="{4562A8C8-27F5-4AFF-8F8D-1F94CFE65932}">
+<ds:datastoreItem xmlns:ds="http://schemas.openxmlformats.org/officeDocument/2006/customXml" ds:itemID="{69E02C0E-E275-4309-ABE5-A38E3C47AABC}">
   <ds:schemaRefs>
     <ds:schemaRef ds:uri="http://schemas.openxmlformats.org/officeDocument/2006/bibliography"/>
   </ds:schemaRefs>

</xml_diff>